<commit_message>
Corrected the type in the docs
</commit_message>
<xml_diff>
--- a/MySQL_Database_Using_Ansible_PraticeAssessment_screenshots.docx
+++ b/MySQL_Database_Using_Ansible_PraticeAssessment_screenshots.docx
@@ -1142,15 +1142,7 @@
           <w:sz w:val="24"/>
           <w:szCs w:val="24"/>
         </w:rPr>
-        <w:t xml:space="preserve">b.yml file using below command </w:t>
-      </w:r>
-      <w:r>
-        <w:rPr>
-          <w:color w:val="000000"/>
-          <w:sz w:val="24"/>
-          <w:szCs w:val="24"/>
-        </w:rPr>
-        <w:t>as shown in the below snapshot:</w:t>
+        <w:t>b.yml file using below command as shown in the below snapshot:</w:t>
       </w:r>
     </w:p>
     <w:p>
@@ -1455,7 +1447,21 @@
         <w:rPr>
           <w:b/>
         </w:rPr>
-        <w:t xml:space="preserve"> - MySQL_Database_Using_Ansible_PraticeAssessment_</w:t>
+        <w:t xml:space="preserve"> - MySQL_Database_Using_Ansible_Pra</w:t>
+      </w:r>
+      <w:r>
+        <w:rPr>
+          <w:b/>
+        </w:rPr>
+        <w:t>c</w:t>
+      </w:r>
+      <w:bookmarkStart w:id="2" w:name="_GoBack"/>
+      <w:bookmarkEnd w:id="2"/>
+      <w:r>
+        <w:rPr>
+          <w:b/>
+        </w:rPr>
+        <w:t>ticeAssessment_</w:t>
       </w:r>
       <w:r>
         <w:rPr>
@@ -1499,16 +1505,26 @@
         <w:rPr>
           <w:b/>
         </w:rPr>
-        <w:t>MySQL_Database_Using_Ansible_PraticeAssessment_s</w:t>
+        <w:t>MySQL_Database_Using_Ansible_Pra</w:t>
       </w:r>
       <w:r>
         <w:rPr>
           <w:b/>
         </w:rPr>
+        <w:t>c</w:t>
+      </w:r>
+      <w:r>
+        <w:rPr>
+          <w:b/>
+        </w:rPr>
+        <w:t>ticeAssessment_s</w:t>
+      </w:r>
+      <w:r>
+        <w:rPr>
+          <w:b/>
+        </w:rPr>
         <w:t>ources</w:t>
       </w:r>
-      <w:bookmarkStart w:id="2" w:name="_GoBack"/>
-      <w:bookmarkEnd w:id="2"/>
       <w:r>
         <w:rPr>
           <w:b/>
@@ -3636,7 +3652,7 @@
 </file>
 
 <file path=customXml/itemProps1.xml><?xml version="1.0" encoding="utf-8"?>
-<ds:datastoreItem xmlns:ds="http://schemas.openxmlformats.org/officeDocument/2006/customXml" ds:itemID="{3A0172E7-EC6D-4A84-80EC-226BF4A8B3E6}">
+<ds:datastoreItem xmlns:ds="http://schemas.openxmlformats.org/officeDocument/2006/customXml" ds:itemID="{84D4139B-4CD8-4759-AC02-86951D371CEE}">
   <ds:schemaRefs>
     <ds:schemaRef ds:uri="http://schemas.openxmlformats.org/officeDocument/2006/bibliography"/>
   </ds:schemaRefs>

</xml_diff>